<commit_message>
refine validator.py Validator.check_all method, remove swith statement
</commit_message>
<xml_diff>
--- a/refactoringPythonFileHandler/Refactoring ReportJiyun - working.docx
+++ b/refactoringPythonFileHandler/Refactoring ReportJiyun - working.docx
@@ -87,7 +87,6 @@
           <w:lang w:val="en-GB" w:bidi="ar-SA"/>
         </w:rPr>
       </w:pPr>
-      <w:proofErr w:type="spellStart"/>
       <w:r>
         <w:rPr>
           <w:rFonts w:ascii="Arial" w:eastAsia="Times New Roman" w:hAnsi="Arial" w:cs="Arial"/>
@@ -96,40 +95,7 @@
           <w:shd w:val="clear" w:color="auto" w:fill="FFFFFF"/>
           <w:lang w:val="en-GB" w:bidi="ar-SA"/>
         </w:rPr>
-        <w:t>Check_Id</w:t>
-      </w:r>
-      <w:proofErr w:type="spellEnd"/>
-      <w:r>
-        <w:rPr>
-          <w:rFonts w:ascii="Arial" w:eastAsia="Times New Roman" w:hAnsi="Arial" w:cs="Arial"/>
-          <w:color w:val="444444"/>
-          <w:kern w:val="0"/>
-          <w:shd w:val="clear" w:color="auto" w:fill="FFFFFF"/>
-          <w:lang w:val="en-GB" w:bidi="ar-SA"/>
-        </w:rPr>
-        <w:t xml:space="preserve">, age, gender, sales, </w:t>
-      </w:r>
-      <w:proofErr w:type="spellStart"/>
-      <w:r>
-        <w:rPr>
-          <w:rFonts w:ascii="Arial" w:eastAsia="Times New Roman" w:hAnsi="Arial" w:cs="Arial"/>
-          <w:color w:val="444444"/>
-          <w:kern w:val="0"/>
-          <w:shd w:val="clear" w:color="auto" w:fill="FFFFFF"/>
-          <w:lang w:val="en-GB" w:bidi="ar-SA"/>
-        </w:rPr>
-        <w:t>bmi</w:t>
-      </w:r>
-      <w:proofErr w:type="spellEnd"/>
-      <w:r>
-        <w:rPr>
-          <w:rFonts w:ascii="Arial" w:eastAsia="Times New Roman" w:hAnsi="Arial" w:cs="Arial"/>
-          <w:color w:val="444444"/>
-          <w:kern w:val="0"/>
-          <w:shd w:val="clear" w:color="auto" w:fill="FFFFFF"/>
-          <w:lang w:val="en-GB" w:bidi="ar-SA"/>
-        </w:rPr>
-        <w:t>, salary methods has similar rules for formats, the code in these functions are redundant.</w:t>
+        <w:t>Check_Id, age, gender, sales, bmi, salary methods has similar rules for formats, the code in these functions are redundant.</w:t>
       </w:r>
     </w:p>
     <w:p>
@@ -320,16 +286,8 @@
         <w:rPr>
           <w:rFonts w:ascii="Arial" w:hAnsi="Arial"/>
         </w:rPr>
-        <w:t xml:space="preserve">and </w:t>
-      </w:r>
-      <w:proofErr w:type="spellStart"/>
-      <w:r>
-        <w:rPr>
-          <w:rFonts w:ascii="Arial" w:hAnsi="Arial"/>
-        </w:rPr>
-        <w:t>elif</w:t>
-      </w:r>
-      <w:proofErr w:type="spellEnd"/>
+        <w:t>and elif</w:t>
+      </w:r>
       <w:r>
         <w:rPr>
           <w:rFonts w:ascii="Arial" w:hAnsi="Arial"/>
@@ -368,21 +326,7 @@
         <w:rPr>
           <w:rFonts w:ascii="Arial" w:hAnsi="Arial"/>
         </w:rPr>
-        <w:t xml:space="preserve">In </w:t>
-      </w:r>
-      <w:proofErr w:type="spellStart"/>
-      <w:r>
-        <w:rPr>
-          <w:rFonts w:ascii="Arial" w:hAnsi="Arial"/>
-        </w:rPr>
-        <w:t>filehandler</w:t>
-      </w:r>
-      <w:proofErr w:type="spellEnd"/>
-      <w:r>
-        <w:rPr>
-          <w:rFonts w:ascii="Arial" w:hAnsi="Arial"/>
-        </w:rPr>
-        <w:t xml:space="preserve"> class add dictionary of file types.</w:t>
+        <w:t>In filehandler class add dictionary of file types.</w:t>
       </w:r>
     </w:p>
     <w:p>
@@ -410,161 +354,49 @@
         <w:rPr>
           <w:rFonts w:ascii="Arial" w:hAnsi="Arial"/>
         </w:rPr>
-        <w:t xml:space="preserve">First define the </w:t>
-      </w:r>
-      <w:proofErr w:type="spellStart"/>
-      <w:r>
-        <w:rPr>
-          <w:rFonts w:ascii="Arial" w:hAnsi="Arial"/>
-        </w:rPr>
-        <w:t>file_types</w:t>
-      </w:r>
-      <w:proofErr w:type="spellEnd"/>
-      <w:r>
-        <w:rPr>
-          <w:rFonts w:ascii="Arial" w:hAnsi="Arial"/>
-        </w:rPr>
-        <w:t xml:space="preserve"> by file’s extension in </w:t>
-      </w:r>
-      <w:proofErr w:type="spellStart"/>
-      <w:r>
-        <w:rPr>
-          <w:rFonts w:ascii="Arial" w:hAnsi="Arial"/>
-        </w:rPr>
-        <w:t>FileHandler</w:t>
-      </w:r>
-      <w:proofErr w:type="spellEnd"/>
-      <w:r>
-        <w:rPr>
-          <w:rFonts w:ascii="Arial" w:hAnsi="Arial"/>
-        </w:rPr>
-        <w:t xml:space="preserve"> and make them in a dictionary</w:t>
-      </w:r>
-    </w:p>
-    <w:p>
-      <w:pPr>
-        <w:pStyle w:val="Textbody"/>
-        <w:rPr>
-          <w:rFonts w:ascii="Arial" w:hAnsi="Arial"/>
-        </w:rPr>
-      </w:pPr>
-      <w:r>
-        <w:rPr>
-          <w:rFonts w:ascii="Arial" w:hAnsi="Arial"/>
-        </w:rPr>
-        <w:t xml:space="preserve">And then in open method delete the if </w:t>
-      </w:r>
-      <w:proofErr w:type="spellStart"/>
-      <w:r>
-        <w:rPr>
-          <w:rFonts w:ascii="Arial" w:hAnsi="Arial"/>
-        </w:rPr>
-        <w:t>elif</w:t>
-      </w:r>
-      <w:proofErr w:type="spellEnd"/>
-      <w:r>
-        <w:rPr>
-          <w:rFonts w:ascii="Arial" w:hAnsi="Arial"/>
-        </w:rPr>
-        <w:t xml:space="preserve"> statement</w:t>
-      </w:r>
-    </w:p>
-    <w:p>
-      <w:pPr>
-        <w:pStyle w:val="Textbody"/>
-        <w:rPr>
-          <w:rFonts w:ascii="Arial" w:hAnsi="Arial"/>
-        </w:rPr>
-      </w:pPr>
-      <w:r>
-        <w:rPr>
-          <w:rFonts w:ascii="Arial" w:hAnsi="Arial"/>
-        </w:rPr>
-        <w:t xml:space="preserve">Create an instance “extension” and store the file extension by splitting the </w:t>
-      </w:r>
-      <w:proofErr w:type="spellStart"/>
-      <w:r>
-        <w:rPr>
-          <w:rFonts w:ascii="Arial" w:hAnsi="Arial"/>
-        </w:rPr>
-        <w:t>filepath</w:t>
-      </w:r>
-      <w:proofErr w:type="spellEnd"/>
-      <w:r>
-        <w:rPr>
-          <w:rFonts w:ascii="Arial" w:hAnsi="Arial"/>
-        </w:rPr>
-        <w:t xml:space="preserve"> by “.” And then set the last ones as extension. </w:t>
-      </w:r>
-    </w:p>
-    <w:p>
-      <w:pPr>
-        <w:pStyle w:val="Textbody"/>
-        <w:rPr>
-          <w:rFonts w:ascii="Arial" w:hAnsi="Arial"/>
-        </w:rPr>
-      </w:pPr>
-      <w:r>
-        <w:rPr>
-          <w:rFonts w:ascii="Arial" w:hAnsi="Arial"/>
-        </w:rPr>
-        <w:t xml:space="preserve">Create </w:t>
-      </w:r>
-      <w:proofErr w:type="spellStart"/>
-      <w:r>
-        <w:rPr>
-          <w:rFonts w:ascii="Arial" w:hAnsi="Arial"/>
-        </w:rPr>
-        <w:t>FileReader</w:t>
-      </w:r>
-      <w:proofErr w:type="spellEnd"/>
-      <w:r>
-        <w:rPr>
-          <w:rFonts w:ascii="Arial" w:hAnsi="Arial"/>
-        </w:rPr>
-        <w:t xml:space="preserve"> abstract class. And implemented by subclasses </w:t>
-      </w:r>
-      <w:proofErr w:type="spellStart"/>
-      <w:r>
-        <w:rPr>
-          <w:rFonts w:ascii="Arial" w:hAnsi="Arial"/>
-        </w:rPr>
-        <w:t>CSVReader</w:t>
-      </w:r>
-      <w:proofErr w:type="spellEnd"/>
-      <w:r>
-        <w:rPr>
-          <w:rFonts w:ascii="Arial" w:hAnsi="Arial"/>
-        </w:rPr>
-        <w:t xml:space="preserve">, </w:t>
-      </w:r>
-      <w:proofErr w:type="spellStart"/>
-      <w:r>
-        <w:rPr>
-          <w:rFonts w:ascii="Arial" w:hAnsi="Arial"/>
-        </w:rPr>
-        <w:t>TXTTeader</w:t>
-      </w:r>
-      <w:proofErr w:type="spellEnd"/>
-      <w:r>
-        <w:rPr>
-          <w:rFonts w:ascii="Arial" w:hAnsi="Arial"/>
-        </w:rPr>
-        <w:t xml:space="preserve"> and </w:t>
-      </w:r>
-      <w:proofErr w:type="spellStart"/>
-      <w:r>
-        <w:rPr>
-          <w:rFonts w:ascii="Arial" w:hAnsi="Arial"/>
-        </w:rPr>
-        <w:t>XLSXReader</w:t>
-      </w:r>
-      <w:proofErr w:type="spellEnd"/>
-      <w:r>
-        <w:rPr>
-          <w:rFonts w:ascii="Arial" w:hAnsi="Arial"/>
-        </w:rPr>
-        <w:t xml:space="preserve">.  </w:t>
+        <w:t>First define the file_types by file’s extension in FileHandler and make them in a dictionary</w:t>
+      </w:r>
+    </w:p>
+    <w:p>
+      <w:pPr>
+        <w:pStyle w:val="Textbody"/>
+        <w:rPr>
+          <w:rFonts w:ascii="Arial" w:hAnsi="Arial"/>
+        </w:rPr>
+      </w:pPr>
+      <w:r>
+        <w:rPr>
+          <w:rFonts w:ascii="Arial" w:hAnsi="Arial"/>
+        </w:rPr>
+        <w:t>And then in open method delete the if elif statement</w:t>
+      </w:r>
+    </w:p>
+    <w:p>
+      <w:pPr>
+        <w:pStyle w:val="Textbody"/>
+        <w:rPr>
+          <w:rFonts w:ascii="Arial" w:hAnsi="Arial"/>
+        </w:rPr>
+      </w:pPr>
+      <w:r>
+        <w:rPr>
+          <w:rFonts w:ascii="Arial" w:hAnsi="Arial"/>
+        </w:rPr>
+        <w:t xml:space="preserve">Create an instance “extension” and store the file extension by splitting the filepath by “.” And then set the last ones as extension. </w:t>
+      </w:r>
+    </w:p>
+    <w:p>
+      <w:pPr>
+        <w:pStyle w:val="Textbody"/>
+        <w:rPr>
+          <w:rFonts w:ascii="Arial" w:hAnsi="Arial"/>
+        </w:rPr>
+      </w:pPr>
+      <w:r>
+        <w:rPr>
+          <w:rFonts w:ascii="Arial" w:hAnsi="Arial"/>
+        </w:rPr>
+        <w:t xml:space="preserve">Create FileReader abstract class. And implemented by subclasses CSVReader, TXTTeader and XLSXReader.  </w:t>
       </w:r>
     </w:p>
     <w:p>
@@ -671,21 +503,7 @@
         <w:rPr>
           <w:rFonts w:ascii="Arial" w:hAnsi="Arial"/>
         </w:rPr>
-        <w:t xml:space="preserve">plit up the </w:t>
-      </w:r>
-      <w:proofErr w:type="gramStart"/>
-      <w:r>
-        <w:rPr>
-          <w:rFonts w:ascii="Arial" w:hAnsi="Arial"/>
-        </w:rPr>
-        <w:t>responsibilities  of</w:t>
-      </w:r>
-      <w:proofErr w:type="gramEnd"/>
-      <w:r>
-        <w:rPr>
-          <w:rFonts w:ascii="Arial" w:hAnsi="Arial"/>
-        </w:rPr>
-        <w:t xml:space="preserve"> the class, Create a new class to contain the relevant functionality., </w:t>
+        <w:t xml:space="preserve">plit up the responsibilities  of the class, Create a new class to contain the relevant functionality., </w:t>
       </w:r>
     </w:p>
     <w:p>
@@ -770,21 +588,7 @@
         <w:rPr>
           <w:rFonts w:ascii="Arial" w:hAnsi="Arial"/>
         </w:rPr>
-        <w:t xml:space="preserve">y, in the </w:t>
-      </w:r>
-      <w:proofErr w:type="spellStart"/>
-      <w:r>
-        <w:rPr>
-          <w:rFonts w:ascii="Arial" w:hAnsi="Arial"/>
-        </w:rPr>
-        <w:t>check_birthday</w:t>
-      </w:r>
-      <w:proofErr w:type="spellEnd"/>
-      <w:r>
-        <w:rPr>
-          <w:rFonts w:ascii="Arial" w:hAnsi="Arial"/>
-        </w:rPr>
-        <w:t xml:space="preserve"> met</w:t>
+        <w:t>y, in the check_birthday met</w:t>
       </w:r>
       <w:r>
         <w:rPr>
@@ -858,21 +662,7 @@
         <w:rPr>
           <w:rFonts w:ascii="Arial" w:hAnsi="Arial"/>
         </w:rPr>
-        <w:t xml:space="preserve">Oftentimes, temporary fields are created for use in an algorithm that requires a large amount of inputs. So instead of creating </w:t>
-      </w:r>
-      <w:proofErr w:type="gramStart"/>
-      <w:r>
-        <w:rPr>
-          <w:rFonts w:ascii="Arial" w:hAnsi="Arial"/>
-        </w:rPr>
-        <w:t>a large number of</w:t>
-      </w:r>
-      <w:proofErr w:type="gramEnd"/>
-      <w:r>
-        <w:rPr>
-          <w:rFonts w:ascii="Arial" w:hAnsi="Arial"/>
-        </w:rPr>
-        <w:t xml:space="preserve"> parameters in the method, the programmer decides to create fields for this data in the class. These fields are used only in the algorithm and go unused the rest of the time.</w:t>
+        <w:t>Oftentimes, temporary fields are created for use in an algorithm that requires a large amount of inputs. So instead of creating a large number of parameters in the method, the programmer decides to create fields for this data in the class. These fields are used only in the algorithm and go unused the rest of the time.</w:t>
       </w:r>
     </w:p>
     <w:p>
@@ -968,6 +758,17 @@
     </w:p>
     <w:p>
       <w:pPr>
+        <w:pStyle w:val="Textbody"/>
+      </w:pPr>
+      <w:r>
+        <w:t xml:space="preserve">Location: file_handler.py </w:t>
+      </w:r>
+      <w:r>
+        <w:t xml:space="preserve">FileHandler.open method. </w:t>
+      </w:r>
+    </w:p>
+    <w:p>
+      <w:pPr>
         <w:pStyle w:val="Heading3"/>
         <w:rPr>
           <w:rFonts w:ascii="Arial" w:hAnsi="Arial"/>
@@ -991,69 +792,13 @@
         <w:rPr>
           <w:rFonts w:ascii="Arial" w:hAnsi="Arial"/>
         </w:rPr>
-        <w:t xml:space="preserve">The if and </w:t>
-      </w:r>
-      <w:proofErr w:type="spellStart"/>
-      <w:r>
-        <w:rPr>
-          <w:rFonts w:ascii="Arial" w:hAnsi="Arial"/>
-        </w:rPr>
-        <w:t>elif</w:t>
-      </w:r>
-      <w:proofErr w:type="spellEnd"/>
-      <w:r>
-        <w:rPr>
-          <w:rFonts w:ascii="Arial" w:hAnsi="Arial"/>
-        </w:rPr>
-        <w:t xml:space="preserve"> statement made the </w:t>
-      </w:r>
-      <w:r>
-        <w:rPr>
-          <w:rFonts w:ascii="Arial" w:hAnsi="Arial"/>
-        </w:rPr>
-        <w:t xml:space="preserve">code hard to read, it is also hard to extend for future file type, we have to edit the </w:t>
-      </w:r>
-      <w:proofErr w:type="spellStart"/>
-      <w:r>
-        <w:rPr>
-          <w:rFonts w:ascii="Arial" w:hAnsi="Arial"/>
-        </w:rPr>
-        <w:t>elif</w:t>
-      </w:r>
-      <w:proofErr w:type="spellEnd"/>
-      <w:r>
-        <w:rPr>
-          <w:rFonts w:ascii="Arial" w:hAnsi="Arial"/>
-        </w:rPr>
-        <w:t xml:space="preserve"> statement every time we want to add </w:t>
-      </w:r>
-      <w:proofErr w:type="gramStart"/>
-      <w:r>
-        <w:rPr>
-          <w:rFonts w:ascii="Arial" w:hAnsi="Arial"/>
-        </w:rPr>
-        <w:t>an</w:t>
-      </w:r>
-      <w:proofErr w:type="gramEnd"/>
-      <w:r>
-        <w:rPr>
-          <w:rFonts w:ascii="Arial" w:hAnsi="Arial"/>
-        </w:rPr>
-        <w:t xml:space="preserve"> new file type. The statement is not closed for modify, we can add countless </w:t>
-      </w:r>
-      <w:proofErr w:type="spellStart"/>
-      <w:r>
-        <w:rPr>
-          <w:rFonts w:ascii="Arial" w:hAnsi="Arial"/>
-        </w:rPr>
-        <w:t>elif</w:t>
-      </w:r>
-      <w:proofErr w:type="spellEnd"/>
-      <w:r>
-        <w:rPr>
-          <w:rFonts w:ascii="Arial" w:hAnsi="Arial"/>
-        </w:rPr>
-        <w:t xml:space="preserve"> statements easily. </w:t>
+        <w:t xml:space="preserve">The if and elif statement made the </w:t>
+      </w:r>
+      <w:r>
+        <w:rPr>
+          <w:rFonts w:ascii="Arial" w:hAnsi="Arial"/>
+        </w:rPr>
+        <w:t xml:space="preserve">code hard to read, it is also hard to extend for future file type, we have to edit the elif statement every time we want to add an new file type. The statement is not closed for modify, we can add countless elif statements easily. </w:t>
       </w:r>
     </w:p>
     <w:p>
@@ -1081,21 +826,7 @@
         <w:rPr>
           <w:rFonts w:ascii="Arial" w:hAnsi="Arial"/>
         </w:rPr>
-        <w:t xml:space="preserve">Create refactoring_test.py to test </w:t>
-      </w:r>
-      <w:proofErr w:type="spellStart"/>
-      <w:r>
-        <w:rPr>
-          <w:rFonts w:ascii="Arial" w:hAnsi="Arial"/>
-        </w:rPr>
-        <w:t>file_reader</w:t>
-      </w:r>
-      <w:proofErr w:type="spellEnd"/>
-      <w:r>
-        <w:rPr>
-          <w:rFonts w:ascii="Arial" w:hAnsi="Arial"/>
-        </w:rPr>
-        <w:t xml:space="preserve"> functionality. </w:t>
+        <w:t xml:space="preserve">Create refactoring_test.py to test file_reader functionality. </w:t>
       </w:r>
     </w:p>
     <w:p>
@@ -1139,19 +870,11 @@
           <w:rFonts w:ascii="Arial" w:hAnsi="Arial"/>
         </w:rPr>
       </w:pPr>
-      <w:proofErr w:type="spellStart"/>
-      <w:r>
-        <w:rPr>
-          <w:rFonts w:ascii="Arial" w:hAnsi="Arial"/>
-        </w:rPr>
-        <w:t>Github</w:t>
-      </w:r>
-      <w:proofErr w:type="spellEnd"/>
-      <w:r>
-        <w:rPr>
-          <w:rFonts w:ascii="Arial" w:hAnsi="Arial"/>
-        </w:rPr>
-        <w:t xml:space="preserve"> for version control to record of changing process. </w:t>
+      <w:r>
+        <w:rPr>
+          <w:rFonts w:ascii="Arial" w:hAnsi="Arial"/>
+        </w:rPr>
+        <w:t xml:space="preserve">Github for version control to record of changing process. </w:t>
       </w:r>
     </w:p>
     <w:p>
@@ -1179,21 +902,7 @@
         <w:rPr>
           <w:rFonts w:ascii="Arial" w:hAnsi="Arial"/>
         </w:rPr>
-        <w:t xml:space="preserve">After refactoring the new method satisfy the open-closed principle. It can extend its file type by adding more sub-class to </w:t>
-      </w:r>
-      <w:proofErr w:type="spellStart"/>
-      <w:r>
-        <w:rPr>
-          <w:rFonts w:ascii="Arial" w:hAnsi="Arial"/>
-        </w:rPr>
-        <w:t>file_reader</w:t>
-      </w:r>
-      <w:proofErr w:type="spellEnd"/>
-      <w:r>
-        <w:rPr>
-          <w:rFonts w:ascii="Arial" w:hAnsi="Arial"/>
-        </w:rPr>
-        <w:t xml:space="preserve"> abstract class. </w:t>
+        <w:t xml:space="preserve">After refactoring the new method satisfy the open-closed principle. It can extend its file type by adding more sub-class to file_reader abstract class. </w:t>
       </w:r>
       <w:r>
         <w:rPr>
@@ -1226,6 +935,14 @@
           <w:iCs/>
         </w:rPr>
         <w:t xml:space="preserve">Temporary Field </w:t>
+      </w:r>
+    </w:p>
+    <w:p>
+      <w:pPr>
+        <w:pStyle w:val="Textbody"/>
+      </w:pPr>
+      <w:r>
+        <w:t>Location: validator.py Validator.check_birthday and check_birthday_against_age method</w:t>
       </w:r>
     </w:p>
     <w:p>
@@ -1301,9 +1018,8 @@
           <w:sz w:val="24"/>
           <w:szCs w:val="24"/>
         </w:rPr>
-        <w:t xml:space="preserve">Test_validator.py unit tests are used for testing the functionality of new </w:t>
-      </w:r>
-      <w:proofErr w:type="spellStart"/>
+        <w:t>Test_validator.py unit tests are used for testing the functionality of new check_birthday</w:t>
+      </w:r>
       <w:r>
         <w:rPr>
           <w:rFonts w:ascii="Arial" w:eastAsia="宋体" w:hAnsi="Arial"/>
@@ -1312,9 +1028,8 @@
           <w:sz w:val="24"/>
           <w:szCs w:val="24"/>
         </w:rPr>
-        <w:t>check_birthday</w:t>
-      </w:r>
-      <w:proofErr w:type="spellEnd"/>
+        <w:t xml:space="preserve"> and check_birthday_against_age</w:t>
+      </w:r>
       <w:r>
         <w:rPr>
           <w:rFonts w:ascii="Arial" w:eastAsia="宋体" w:hAnsi="Arial"/>
@@ -1323,51 +1038,7 @@
           <w:sz w:val="24"/>
           <w:szCs w:val="24"/>
         </w:rPr>
-        <w:t xml:space="preserve"> and </w:t>
-      </w:r>
-      <w:proofErr w:type="spellStart"/>
-      <w:r>
-        <w:rPr>
-          <w:rFonts w:ascii="Arial" w:eastAsia="宋体" w:hAnsi="Arial"/>
-          <w:b w:val="0"/>
-          <w:bCs w:val="0"/>
-          <w:sz w:val="24"/>
-          <w:szCs w:val="24"/>
-        </w:rPr>
-        <w:t>check_birthday_against_</w:t>
-      </w:r>
-      <w:proofErr w:type="gramStart"/>
-      <w:r>
-        <w:rPr>
-          <w:rFonts w:ascii="Arial" w:eastAsia="宋体" w:hAnsi="Arial"/>
-          <w:b w:val="0"/>
-          <w:bCs w:val="0"/>
-          <w:sz w:val="24"/>
-          <w:szCs w:val="24"/>
-        </w:rPr>
-        <w:t>age</w:t>
-      </w:r>
-      <w:proofErr w:type="spellEnd"/>
-      <w:r>
-        <w:rPr>
-          <w:rFonts w:ascii="Arial" w:eastAsia="宋体" w:hAnsi="Arial"/>
-          <w:b w:val="0"/>
-          <w:bCs w:val="0"/>
-          <w:sz w:val="24"/>
-          <w:szCs w:val="24"/>
-        </w:rPr>
-        <w:t xml:space="preserve">  in</w:t>
-      </w:r>
-      <w:proofErr w:type="gramEnd"/>
-      <w:r>
-        <w:rPr>
-          <w:rFonts w:ascii="Arial" w:eastAsia="宋体" w:hAnsi="Arial"/>
-          <w:b w:val="0"/>
-          <w:bCs w:val="0"/>
-          <w:sz w:val="24"/>
-          <w:szCs w:val="24"/>
-        </w:rPr>
-        <w:t xml:space="preserve"> Validator.py.</w:t>
+        <w:t xml:space="preserve">  in Validator.py.</w:t>
       </w:r>
     </w:p>
     <w:p>
@@ -1391,19 +1062,11 @@
           <w:rFonts w:ascii="Arial" w:hAnsi="Arial"/>
         </w:rPr>
       </w:pPr>
-      <w:proofErr w:type="spellStart"/>
-      <w:r>
-        <w:rPr>
-          <w:rFonts w:ascii="Arial" w:hAnsi="Arial"/>
-        </w:rPr>
-        <w:t>Github</w:t>
-      </w:r>
-      <w:proofErr w:type="spellEnd"/>
-      <w:r>
-        <w:rPr>
-          <w:rFonts w:ascii="Arial" w:hAnsi="Arial"/>
-        </w:rPr>
-        <w:t xml:space="preserve"> for version control to record of changing process. </w:t>
+      <w:r>
+        <w:rPr>
+          <w:rFonts w:ascii="Arial" w:hAnsi="Arial"/>
+        </w:rPr>
+        <w:t xml:space="preserve">Github for version control to record of changing process. </w:t>
       </w:r>
     </w:p>
     <w:p>
@@ -1447,6 +1110,14 @@
     </w:p>
     <w:p>
       <w:pPr>
+        <w:pStyle w:val="Textbody"/>
+      </w:pPr>
+      <w:r>
+        <w:t>Location: validator.py Validator.checkxxx methods.</w:t>
+      </w:r>
+    </w:p>
+    <w:p>
+      <w:pPr>
         <w:pStyle w:val="Heading3"/>
         <w:rPr>
           <w:rFonts w:ascii="Arial" w:hAnsi="Arial"/>
@@ -1470,21 +1141,14 @@
         <w:rPr>
           <w:rFonts w:ascii="Arial" w:hAnsi="Arial"/>
         </w:rPr>
-        <w:t xml:space="preserve">If multiple places have the same code, every time a change made it needs to change these code in multiple places. It </w:t>
-      </w:r>
-      <w:proofErr w:type="gramStart"/>
-      <w:r>
-        <w:rPr>
-          <w:rFonts w:ascii="Arial" w:hAnsi="Arial"/>
-        </w:rPr>
-        <w:t>increase</w:t>
-      </w:r>
-      <w:proofErr w:type="gramEnd"/>
-      <w:r>
-        <w:rPr>
-          <w:rFonts w:ascii="Arial" w:hAnsi="Arial"/>
-        </w:rPr>
-        <w:t xml:space="preserve"> the work load and it makes code hard to read and maintain. </w:t>
+        <w:t xml:space="preserve">If multiple places have the same code, every time a change made it needs to change </w:t>
+      </w:r>
+      <w:r>
+        <w:rPr>
+          <w:rFonts w:ascii="Arial" w:hAnsi="Arial"/>
+        </w:rPr>
+        <w:lastRenderedPageBreak/>
+        <w:t xml:space="preserve">these code in multiple places. It increase the work load and it makes code hard to read and maintain. </w:t>
       </w:r>
     </w:p>
     <w:p>
@@ -1498,7 +1162,6 @@
         <w:rPr>
           <w:rFonts w:ascii="Arial" w:hAnsi="Arial"/>
         </w:rPr>
-        <w:lastRenderedPageBreak/>
         <w:t>Testing</w:t>
       </w:r>
     </w:p>
@@ -1525,35 +1188,7 @@
         <w:rPr>
           <w:rFonts w:ascii="Arial" w:hAnsi="Arial"/>
         </w:rPr>
-        <w:t xml:space="preserve"> of </w:t>
-      </w:r>
-      <w:proofErr w:type="spellStart"/>
-      <w:r>
-        <w:rPr>
-          <w:rFonts w:ascii="Arial" w:hAnsi="Arial"/>
-        </w:rPr>
-        <w:t>check_</w:t>
-      </w:r>
-      <w:proofErr w:type="gramStart"/>
-      <w:r>
-        <w:rPr>
-          <w:rFonts w:ascii="Arial" w:hAnsi="Arial"/>
-        </w:rPr>
-        <w:t>hud</w:t>
-      </w:r>
-      <w:proofErr w:type="spellEnd"/>
-      <w:r>
-        <w:rPr>
-          <w:rFonts w:ascii="Arial" w:hAnsi="Arial"/>
-        </w:rPr>
-        <w:t xml:space="preserve">  in</w:t>
-      </w:r>
-      <w:proofErr w:type="gramEnd"/>
-      <w:r>
-        <w:rPr>
-          <w:rFonts w:ascii="Arial" w:hAnsi="Arial"/>
-        </w:rPr>
-        <w:t xml:space="preserve"> Validator.py</w:t>
+        <w:t xml:space="preserve"> of check_hud  in Validator.py</w:t>
       </w:r>
       <w:r>
         <w:rPr>
@@ -1583,19 +1218,11 @@
           <w:rFonts w:ascii="Arial" w:hAnsi="Arial"/>
         </w:rPr>
       </w:pPr>
-      <w:proofErr w:type="spellStart"/>
-      <w:r>
-        <w:rPr>
-          <w:rFonts w:ascii="Arial" w:hAnsi="Arial"/>
-        </w:rPr>
-        <w:t>Github</w:t>
-      </w:r>
-      <w:proofErr w:type="spellEnd"/>
-      <w:r>
-        <w:rPr>
-          <w:rFonts w:ascii="Arial" w:hAnsi="Arial"/>
-        </w:rPr>
-        <w:t xml:space="preserve"> for version control to record of changing process. </w:t>
+      <w:r>
+        <w:rPr>
+          <w:rFonts w:ascii="Arial" w:hAnsi="Arial"/>
+        </w:rPr>
+        <w:t xml:space="preserve">Github for version control to record of changing process. </w:t>
       </w:r>
     </w:p>
     <w:p>
@@ -1623,105 +1250,7 @@
         <w:rPr>
           <w:rFonts w:ascii="Arial" w:hAnsi="Arial"/>
         </w:rPr>
-        <w:t xml:space="preserve">The new function </w:t>
-      </w:r>
-      <w:proofErr w:type="spellStart"/>
-      <w:r>
-        <w:rPr>
-          <w:rFonts w:ascii="Arial" w:hAnsi="Arial"/>
-        </w:rPr>
-        <w:t>check_hud</w:t>
-      </w:r>
-      <w:proofErr w:type="spellEnd"/>
-      <w:r>
-        <w:rPr>
-          <w:rFonts w:ascii="Arial" w:hAnsi="Arial"/>
-        </w:rPr>
-        <w:t xml:space="preserve"> reduce a lot of duplicated code in the validator, </w:t>
-      </w:r>
-      <w:proofErr w:type="spellStart"/>
-      <w:r>
-        <w:rPr>
-          <w:rFonts w:ascii="Arial" w:hAnsi="Arial"/>
-        </w:rPr>
-        <w:t>check_id</w:t>
-      </w:r>
-      <w:proofErr w:type="spellEnd"/>
-      <w:r>
-        <w:rPr>
-          <w:rFonts w:ascii="Arial" w:hAnsi="Arial"/>
-        </w:rPr>
-        <w:t xml:space="preserve">, </w:t>
-      </w:r>
-      <w:proofErr w:type="spellStart"/>
-      <w:r>
-        <w:rPr>
-          <w:rFonts w:ascii="Arial" w:hAnsi="Arial"/>
-        </w:rPr>
-        <w:t>check_age</w:t>
-      </w:r>
-      <w:proofErr w:type="spellEnd"/>
-      <w:r>
-        <w:rPr>
-          <w:rFonts w:ascii="Arial" w:hAnsi="Arial"/>
-        </w:rPr>
-        <w:t xml:space="preserve">, </w:t>
-      </w:r>
-      <w:proofErr w:type="spellStart"/>
-      <w:r>
-        <w:rPr>
-          <w:rFonts w:ascii="Arial" w:hAnsi="Arial"/>
-        </w:rPr>
-        <w:t>check_gender</w:t>
-      </w:r>
-      <w:proofErr w:type="spellEnd"/>
-      <w:r>
-        <w:rPr>
-          <w:rFonts w:ascii="Arial" w:hAnsi="Arial"/>
-        </w:rPr>
-        <w:t xml:space="preserve">, </w:t>
-      </w:r>
-      <w:proofErr w:type="spellStart"/>
-      <w:r>
-        <w:rPr>
-          <w:rFonts w:ascii="Arial" w:hAnsi="Arial"/>
-        </w:rPr>
-        <w:t>check_sales</w:t>
-      </w:r>
-      <w:proofErr w:type="spellEnd"/>
-      <w:r>
-        <w:rPr>
-          <w:rFonts w:ascii="Arial" w:hAnsi="Arial"/>
-        </w:rPr>
-        <w:t xml:space="preserve">, </w:t>
-      </w:r>
-      <w:proofErr w:type="spellStart"/>
-      <w:r>
-        <w:rPr>
-          <w:rFonts w:ascii="Arial" w:hAnsi="Arial"/>
-        </w:rPr>
-        <w:t>check_bmi</w:t>
-      </w:r>
-      <w:proofErr w:type="spellEnd"/>
-      <w:r>
-        <w:rPr>
-          <w:rFonts w:ascii="Arial" w:hAnsi="Arial"/>
-        </w:rPr>
-        <w:t xml:space="preserve"> function now calls </w:t>
-      </w:r>
-      <w:proofErr w:type="spellStart"/>
-      <w:r>
-        <w:rPr>
-          <w:rFonts w:ascii="Arial" w:hAnsi="Arial"/>
-        </w:rPr>
-        <w:t>check_hud</w:t>
-      </w:r>
-      <w:proofErr w:type="spellEnd"/>
-      <w:r>
-        <w:rPr>
-          <w:rFonts w:ascii="Arial" w:hAnsi="Arial"/>
-        </w:rPr>
-        <w:t xml:space="preserve"> as a general solution.</w:t>
+        <w:t>The new function check_hud reduce a lot of duplicated code in the validator, check_id, check_age, check_gender, check_sales, check_bmi function now calls check_hud as a general solution.</w:t>
       </w:r>
       <w:r>
         <w:rPr>
@@ -1735,89 +1264,11 @@
         </w:rPr>
         <w:t xml:space="preserve">, now by changing </w:t>
       </w:r>
-      <w:proofErr w:type="spellStart"/>
-      <w:r>
-        <w:rPr>
-          <w:rFonts w:ascii="Arial" w:hAnsi="Arial"/>
-        </w:rPr>
-        <w:t>check_hud</w:t>
-      </w:r>
-      <w:proofErr w:type="spellEnd"/>
-      <w:r>
-        <w:rPr>
-          <w:rFonts w:ascii="Arial" w:hAnsi="Arial"/>
-        </w:rPr>
-        <w:t xml:space="preserve"> method, I can change </w:t>
-      </w:r>
-      <w:proofErr w:type="spellStart"/>
-      <w:r>
-        <w:rPr>
-          <w:rFonts w:ascii="Arial" w:hAnsi="Arial"/>
-        </w:rPr>
-        <w:t>check_id</w:t>
-      </w:r>
-      <w:proofErr w:type="spellEnd"/>
-      <w:r>
-        <w:rPr>
-          <w:rFonts w:ascii="Arial" w:hAnsi="Arial"/>
-        </w:rPr>
-        <w:t xml:space="preserve">, </w:t>
-      </w:r>
-      <w:proofErr w:type="spellStart"/>
-      <w:r>
-        <w:rPr>
-          <w:rFonts w:ascii="Arial" w:hAnsi="Arial"/>
-        </w:rPr>
-        <w:t>check_age</w:t>
-      </w:r>
-      <w:proofErr w:type="spellEnd"/>
-      <w:r>
-        <w:rPr>
-          <w:rFonts w:ascii="Arial" w:hAnsi="Arial"/>
-        </w:rPr>
-        <w:t xml:space="preserve">, </w:t>
-      </w:r>
-      <w:proofErr w:type="spellStart"/>
-      <w:r>
-        <w:rPr>
-          <w:rFonts w:ascii="Arial" w:hAnsi="Arial"/>
-        </w:rPr>
-        <w:t>check_gender</w:t>
-      </w:r>
-      <w:proofErr w:type="spellEnd"/>
-      <w:r>
-        <w:rPr>
-          <w:rFonts w:ascii="Arial" w:hAnsi="Arial"/>
-        </w:rPr>
-        <w:t xml:space="preserve">, </w:t>
-      </w:r>
-      <w:proofErr w:type="spellStart"/>
-      <w:r>
-        <w:rPr>
-          <w:rFonts w:ascii="Arial" w:hAnsi="Arial"/>
-        </w:rPr>
-        <w:t>check_sales</w:t>
-      </w:r>
-      <w:proofErr w:type="spellEnd"/>
-      <w:r>
-        <w:rPr>
-          <w:rFonts w:ascii="Arial" w:hAnsi="Arial"/>
-        </w:rPr>
-        <w:t xml:space="preserve">, </w:t>
-      </w:r>
-      <w:proofErr w:type="spellStart"/>
-      <w:r>
-        <w:rPr>
-          <w:rFonts w:ascii="Arial" w:hAnsi="Arial"/>
-        </w:rPr>
-        <w:t>check_bmi</w:t>
-      </w:r>
-      <w:proofErr w:type="spellEnd"/>
-      <w:r>
-        <w:rPr>
-          <w:rFonts w:ascii="Arial" w:hAnsi="Arial"/>
-        </w:rPr>
-        <w:t xml:space="preserve"> function at once. However, there are </w:t>
+      <w:r>
+        <w:rPr>
+          <w:rFonts w:ascii="Arial" w:hAnsi="Arial"/>
+        </w:rPr>
+        <w:t xml:space="preserve">check_hud method, I can change check_id, check_age, check_gender, check_sales, check_bmi function at once. However, there are </w:t>
       </w:r>
       <w:r>
         <w:rPr>
@@ -1863,205 +1314,135 @@
         <w:t xml:space="preserve">. </w:t>
       </w:r>
       <w:r>
-        <w:t>Dead code</w:t>
-      </w:r>
-    </w:p>
-    <w:p>
-      <w:pPr>
-        <w:pStyle w:val="Heading3"/>
-        <w:rPr>
-          <w:rFonts w:ascii="Arial" w:hAnsi="Arial"/>
-        </w:rPr>
-      </w:pPr>
-      <w:r>
-        <w:rPr>
-          <w:rFonts w:ascii="Arial" w:hAnsi="Arial"/>
-        </w:rPr>
-        <w:t>Why it's the worst:</w:t>
-      </w:r>
-    </w:p>
-    <w:p>
-      <w:pPr>
-        <w:pStyle w:val="Textbody"/>
-        <w:rPr>
-          <w:rFonts w:ascii="Arial" w:hAnsi="Arial"/>
-        </w:rPr>
-      </w:pPr>
-      <w:r>
-        <w:rPr>
-          <w:rFonts w:ascii="Arial" w:hAnsi="Arial"/>
-        </w:rPr>
-        <w:t xml:space="preserve">The method is no longer used. </w:t>
-      </w:r>
-      <w:r>
-        <w:rPr>
-          <w:rFonts w:ascii="Arial" w:hAnsi="Arial"/>
-        </w:rPr>
-        <w:t xml:space="preserve">It should not exist anymore. </w:t>
-      </w:r>
-    </w:p>
-    <w:p>
-      <w:pPr>
-        <w:pStyle w:val="Heading3"/>
-        <w:rPr>
-          <w:rFonts w:ascii="Arial" w:hAnsi="Arial"/>
-        </w:rPr>
-      </w:pPr>
-      <w:r>
-        <w:rPr>
-          <w:rFonts w:ascii="Arial" w:hAnsi="Arial"/>
-        </w:rPr>
-        <w:t>Testing</w:t>
-      </w:r>
-    </w:p>
-    <w:p>
-      <w:pPr>
-        <w:pStyle w:val="Textbody"/>
-        <w:rPr>
-          <w:rFonts w:ascii="Arial" w:hAnsi="Arial"/>
-        </w:rPr>
-      </w:pPr>
-      <w:r>
-        <w:rPr>
-          <w:rFonts w:ascii="Arial" w:hAnsi="Arial"/>
-        </w:rPr>
-        <w:t>Filehandler_test</w:t>
-      </w:r>
-      <w:r>
-        <w:rPr>
-          <w:rFonts w:ascii="Arial" w:hAnsi="Arial"/>
-        </w:rPr>
-        <w:t>.py unit tests are used for testing the functionality of</w:t>
-      </w:r>
-      <w:r>
-        <w:rPr>
-          <w:rFonts w:ascii="Arial" w:hAnsi="Arial"/>
-        </w:rPr>
-        <w:t xml:space="preserve"> </w:t>
-      </w:r>
-      <w:proofErr w:type="spellStart"/>
-      <w:r>
-        <w:rPr>
-          <w:rFonts w:ascii="Arial" w:hAnsi="Arial"/>
-        </w:rPr>
-        <w:t>FileHandler</w:t>
-      </w:r>
-      <w:proofErr w:type="spellEnd"/>
-      <w:r>
-        <w:rPr>
-          <w:rFonts w:ascii="Arial" w:hAnsi="Arial"/>
-        </w:rPr>
-        <w:t xml:space="preserve"> class after delete the </w:t>
-      </w:r>
-      <w:proofErr w:type="spellStart"/>
-      <w:r>
-        <w:rPr>
-          <w:rFonts w:ascii="Arial" w:hAnsi="Arial"/>
-        </w:rPr>
-        <w:t>set_rules</w:t>
-      </w:r>
-      <w:proofErr w:type="spellEnd"/>
-      <w:r>
-        <w:rPr>
-          <w:rFonts w:ascii="Arial" w:hAnsi="Arial"/>
-        </w:rPr>
-        <w:t xml:space="preserve"> method. </w:t>
-      </w:r>
-    </w:p>
-    <w:p>
-      <w:pPr>
-        <w:pStyle w:val="Heading3"/>
-        <w:rPr>
-          <w:rFonts w:ascii="Arial" w:hAnsi="Arial"/>
-        </w:rPr>
-      </w:pPr>
-      <w:r>
-        <w:rPr>
-          <w:rFonts w:ascii="Arial" w:hAnsi="Arial"/>
-        </w:rPr>
-        <w:t>Version Control</w:t>
-      </w:r>
-    </w:p>
-    <w:p>
-      <w:pPr>
-        <w:pStyle w:val="Textbody"/>
-        <w:rPr>
-          <w:rFonts w:ascii="Arial" w:hAnsi="Arial"/>
-        </w:rPr>
-      </w:pPr>
-      <w:proofErr w:type="spellStart"/>
-      <w:r>
-        <w:rPr>
-          <w:rFonts w:ascii="Arial" w:hAnsi="Arial"/>
-        </w:rPr>
-        <w:t>Github</w:t>
-      </w:r>
-      <w:proofErr w:type="spellEnd"/>
-      <w:r>
-        <w:rPr>
-          <w:rFonts w:ascii="Arial" w:hAnsi="Arial"/>
-        </w:rPr>
-        <w:t xml:space="preserve"> for version control to record of changing process. </w:t>
-      </w:r>
-    </w:p>
-    <w:p>
-      <w:pPr>
-        <w:pStyle w:val="Heading3"/>
-        <w:rPr>
-          <w:rFonts w:ascii="Arial" w:hAnsi="Arial"/>
-        </w:rPr>
-      </w:pPr>
-      <w:r>
-        <w:rPr>
-          <w:rFonts w:ascii="Arial" w:hAnsi="Arial"/>
-        </w:rPr>
-        <w:t>Evaluation</w:t>
-      </w:r>
-    </w:p>
-    <w:p>
-      <w:pPr>
-        <w:pStyle w:val="Textbody"/>
-        <w:rPr>
-          <w:rFonts w:ascii="Arial" w:hAnsi="Arial"/>
-        </w:rPr>
-      </w:pPr>
-      <w:r>
-        <w:rPr>
-          <w:rFonts w:ascii="Arial" w:hAnsi="Arial"/>
-        </w:rPr>
-        <w:t>It reduce</w:t>
-      </w:r>
-      <w:r>
-        <w:rPr>
-          <w:rFonts w:ascii="Arial" w:hAnsi="Arial"/>
-        </w:rPr>
-        <w:t>s</w:t>
-      </w:r>
-      <w:r>
-        <w:rPr>
-          <w:rFonts w:ascii="Arial" w:hAnsi="Arial"/>
-        </w:rPr>
-        <w:t xml:space="preserve"> the line of code</w:t>
-      </w:r>
-      <w:r>
-        <w:rPr>
-          <w:rFonts w:ascii="Arial" w:hAnsi="Arial"/>
-        </w:rPr>
-        <w:t>s</w:t>
-      </w:r>
-      <w:r>
-        <w:rPr>
-          <w:rFonts w:ascii="Arial" w:hAnsi="Arial"/>
-        </w:rPr>
-        <w:t>. Mak</w:t>
+        <w:t>Switch statement</w:t>
+      </w:r>
+    </w:p>
+    <w:p>
+      <w:pPr>
+        <w:pStyle w:val="Textbody"/>
+      </w:pPr>
+      <w:r>
+        <w:t>Location: validator.py Validator.check_all method.</w:t>
       </w:r>
       <w:bookmarkStart w:id="0" w:name="_GoBack"/>
       <w:bookmarkEnd w:id="0"/>
-      <w:r>
-        <w:rPr>
-          <w:rFonts w:ascii="Arial" w:hAnsi="Arial"/>
-        </w:rPr>
-        <w:t xml:space="preserve">es the code easier to understand. </w:t>
+    </w:p>
+    <w:p>
+      <w:pPr>
+        <w:pStyle w:val="Heading3"/>
+        <w:rPr>
+          <w:rFonts w:ascii="Arial" w:hAnsi="Arial"/>
+        </w:rPr>
+      </w:pPr>
+      <w:r>
+        <w:rPr>
+          <w:rFonts w:ascii="Arial" w:hAnsi="Arial"/>
+        </w:rPr>
+        <w:t>Why it's the worst:</w:t>
+      </w:r>
+    </w:p>
+    <w:p>
+      <w:pPr>
+        <w:pStyle w:val="Textbody"/>
+        <w:rPr>
+          <w:rFonts w:ascii="Arial" w:hAnsi="Arial"/>
+        </w:rPr>
+      </w:pPr>
+      <w:r>
+        <w:rPr>
+          <w:rFonts w:ascii="Arial" w:hAnsi="Arial"/>
+        </w:rPr>
+        <w:t xml:space="preserve">The if and elif statement made the code hard to read, it is also hard to extend for future file type, we have to edit the elif statement every time we want to add an new file type. The statement is not closed for modify, we can add countless elif statements easily. </w:t>
+      </w:r>
+    </w:p>
+    <w:p>
+      <w:pPr>
+        <w:pStyle w:val="Heading3"/>
+        <w:rPr>
+          <w:rFonts w:ascii="Arial" w:hAnsi="Arial"/>
+        </w:rPr>
+      </w:pPr>
+      <w:r>
+        <w:rPr>
+          <w:rFonts w:ascii="Arial" w:hAnsi="Arial"/>
+        </w:rPr>
+        <w:t>Testing</w:t>
+      </w:r>
+    </w:p>
+    <w:p>
+      <w:pPr>
+        <w:pStyle w:val="Textbody"/>
+        <w:rPr>
+          <w:rFonts w:ascii="Arial" w:hAnsi="Arial"/>
+        </w:rPr>
+      </w:pPr>
+      <w:r>
+        <w:rPr>
+          <w:rFonts w:ascii="Arial" w:hAnsi="Arial"/>
+        </w:rPr>
+        <w:t>Use doctest to test the functionality of the new check_all method</w:t>
+      </w:r>
+    </w:p>
+    <w:p>
+      <w:pPr>
+        <w:pStyle w:val="Heading3"/>
+        <w:rPr>
+          <w:rFonts w:ascii="Arial" w:hAnsi="Arial"/>
+        </w:rPr>
+      </w:pPr>
+      <w:r>
+        <w:rPr>
+          <w:rFonts w:ascii="Arial" w:hAnsi="Arial"/>
+        </w:rPr>
+        <w:t>Version Control</w:t>
+      </w:r>
+    </w:p>
+    <w:p>
+      <w:pPr>
+        <w:pStyle w:val="Textbody"/>
+        <w:rPr>
+          <w:rFonts w:ascii="Arial" w:hAnsi="Arial"/>
+        </w:rPr>
+      </w:pPr>
+      <w:r>
+        <w:rPr>
+          <w:rFonts w:ascii="Arial" w:hAnsi="Arial"/>
+        </w:rPr>
+        <w:t xml:space="preserve">Github for version control to record of changing process. </w:t>
+      </w:r>
+    </w:p>
+    <w:p>
+      <w:pPr>
+        <w:pStyle w:val="Heading3"/>
+        <w:rPr>
+          <w:rFonts w:ascii="Arial" w:hAnsi="Arial"/>
+        </w:rPr>
+      </w:pPr>
+      <w:r>
+        <w:rPr>
+          <w:rFonts w:ascii="Arial" w:hAnsi="Arial"/>
+        </w:rPr>
+        <w:t>Evaluation</w:t>
+      </w:r>
+    </w:p>
+    <w:p>
+      <w:pPr>
+        <w:pStyle w:val="Textbody"/>
+        <w:rPr>
+          <w:rFonts w:ascii="Arial" w:hAnsi="Arial"/>
+        </w:rPr>
+      </w:pPr>
+      <w:r>
+        <w:rPr>
+          <w:rFonts w:ascii="Arial" w:hAnsi="Arial"/>
+        </w:rPr>
+        <w:t xml:space="preserve">Modif check_all method and remove the if statement, make it simpler. Better extensibility. Easy to add more check rules for future develop. </w:t>
+      </w:r>
+      <w:r>
+        <w:rPr>
+          <w:rFonts w:ascii="Arial" w:hAnsi="Arial"/>
+        </w:rPr>
+        <w:t>After refactoring the new method satisfy the open-closed principle.</w:t>
       </w:r>
     </w:p>
     <w:sectPr>
@@ -2936,8 +2317,8 @@
   <w:latentStyles w:defLockedState="0" w:defUIPriority="99" w:defSemiHidden="0" w:defUnhideWhenUsed="0" w:defQFormat="0" w:count="375">
     <w:lsdException w:name="Normal" w:uiPriority="0" w:qFormat="1"/>
     <w:lsdException w:name="heading 1" w:uiPriority="9" w:qFormat="1"/>
-    <w:lsdException w:name="heading 2" w:semiHidden="1" w:uiPriority="9" w:unhideWhenUsed="1" w:qFormat="1"/>
-    <w:lsdException w:name="heading 3" w:semiHidden="1" w:uiPriority="9" w:unhideWhenUsed="1" w:qFormat="1"/>
+    <w:lsdException w:name="heading 2" w:semiHidden="1" w:uiPriority="0" w:unhideWhenUsed="1" w:qFormat="1"/>
+    <w:lsdException w:name="heading 3" w:semiHidden="1" w:uiPriority="0" w:unhideWhenUsed="1" w:qFormat="1"/>
     <w:lsdException w:name="heading 4" w:semiHidden="1" w:uiPriority="9" w:unhideWhenUsed="1" w:qFormat="1"/>
     <w:lsdException w:name="heading 5" w:semiHidden="1" w:uiPriority="9" w:unhideWhenUsed="1" w:qFormat="1"/>
     <w:lsdException w:name="heading 6" w:semiHidden="1" w:uiPriority="9" w:unhideWhenUsed="1" w:qFormat="1"/>
@@ -3328,6 +2709,7 @@
     <w:name w:val="heading 2"/>
     <w:basedOn w:val="Heading"/>
     <w:next w:val="Textbody"/>
+    <w:link w:val="Heading2Char"/>
     <w:pPr>
       <w:outlineLvl w:val="1"/>
     </w:pPr>
@@ -3342,6 +2724,7 @@
     <w:name w:val="heading 3"/>
     <w:basedOn w:val="Heading"/>
     <w:next w:val="Textbody"/>
+    <w:link w:val="Heading3Char"/>
     <w:pPr>
       <w:outlineLvl w:val="2"/>
     </w:pPr>
@@ -3518,6 +2901,34 @@
     <w:rPr>
       <w:rFonts w:cs="Mangal"/>
       <w:szCs w:val="21"/>
+    </w:rPr>
+  </w:style>
+  <w:style w:type="character" w:customStyle="1" w:styleId="Heading2Char">
+    <w:name w:val="Heading 2 Char"/>
+    <w:basedOn w:val="DefaultParagraphFont"/>
+    <w:link w:val="Heading2"/>
+    <w:rsid w:val="001C0DE9"/>
+    <w:rPr>
+      <w:rFonts w:ascii="Arial" w:eastAsia="微软雅黑" w:hAnsi="Arial"/>
+      <w:b/>
+      <w:bCs/>
+      <w:i/>
+      <w:iCs/>
+      <w:sz w:val="28"/>
+      <w:szCs w:val="28"/>
+    </w:rPr>
+  </w:style>
+  <w:style w:type="character" w:customStyle="1" w:styleId="Heading3Char">
+    <w:name w:val="Heading 3 Char"/>
+    <w:basedOn w:val="DefaultParagraphFont"/>
+    <w:link w:val="Heading3"/>
+    <w:rsid w:val="001C0DE9"/>
+    <w:rPr>
+      <w:rFonts w:ascii="Calibri Light" w:eastAsia="微软雅黑" w:hAnsi="Calibri Light"/>
+      <w:b/>
+      <w:bCs/>
+      <w:sz w:val="28"/>
+      <w:szCs w:val="28"/>
     </w:rPr>
   </w:style>
 </w:styles>

</xml_diff>